<commit_message>
Made submit score from prettier
</commit_message>
<xml_diff>
--- a/Milestone 3 Presentation.docx
+++ b/Milestone 3 Presentation.docx
@@ -138,80 +138,576 @@
       <w:pPr>
         <w:bidi w:val="0"/>
       </w:pPr>
+      <w:r>
+        <w:t xml:space="preserve">Our product – </w:t>
+      </w:r>
       <w:proofErr w:type="spellStart"/>
       <w:r>
-        <w:rPr>
-          <w:lang/>
-        </w:rPr>
         <w:t>Tashbezale</w:t>
       </w:r>
       <w:proofErr w:type="spellEnd"/>
       <w:r>
-        <w:rPr>
-          <w:lang/>
-        </w:rPr>
-        <w:t xml:space="preserve"> is a website for crosswords players. This website provides </w:t>
+        <w:t xml:space="preserve"> is a website for crosswords players</w:t>
+      </w:r>
+      <w:r>
+        <w:t>,</w:t>
+      </w:r>
+      <w:r>
+        <w:t xml:space="preserve"> which offer</w:t>
+      </w:r>
+      <w:r>
+        <w:t>s</w:t>
+      </w:r>
+      <w:r>
+        <w:t xml:space="preserve"> an opportunity to enhance your crossword experience</w:t>
+      </w:r>
+      <w:r>
+        <w:t>.</w:t>
+      </w:r>
+    </w:p>
+    <w:p>
+      <w:pPr>
+        <w:bidi w:val="0"/>
+      </w:pPr>
+      <w:r>
+        <w:t xml:space="preserve">Our vision – </w:t>
+      </w:r>
+      <w:proofErr w:type="spellStart"/>
+      <w:r>
+        <w:t>Tashbezale</w:t>
+      </w:r>
+      <w:proofErr w:type="spellEnd"/>
+      <w:r>
+        <w:t xml:space="preserve"> will be a modern platform for crossword players. </w:t>
+      </w:r>
+      <w:proofErr w:type="spellStart"/>
+      <w:r>
+        <w:t>Tashbezale</w:t>
+      </w:r>
+      <w:proofErr w:type="spellEnd"/>
+      <w:r>
+        <w:t xml:space="preserve"> will host a live community of crossword fans who interact through </w:t>
+      </w:r>
+      <w:proofErr w:type="spellStart"/>
+      <w:r>
+        <w:t>Tashbezale</w:t>
+      </w:r>
+      <w:proofErr w:type="spellEnd"/>
+      <w:r>
+        <w:t>.</w:t>
+      </w:r>
+    </w:p>
+    <w:p>
+      <w:pPr>
+        <w:bidi w:val="0"/>
+      </w:pPr>
+      <w:r>
+        <w:t xml:space="preserve">Our main use case – </w:t>
+      </w:r>
+      <w:proofErr w:type="spellStart"/>
+      <w:r>
+        <w:t>Tashbezale</w:t>
+      </w:r>
+      <w:proofErr w:type="spellEnd"/>
+      <w:r>
+        <w:t xml:space="preserve"> is designed to help solvers with difficult definitions</w:t>
+      </w:r>
+      <w:r>
+        <w:t xml:space="preserve"> and to help them improve their knowledge</w:t>
+      </w:r>
+      <w:r>
+        <w:t>.</w:t>
+      </w:r>
+    </w:p>
+    <w:p>
+      <w:pPr>
+        <w:bidi w:val="0"/>
+      </w:pPr>
+      <w:r>
+        <w:t xml:space="preserve">Our target market </w:t>
+      </w:r>
+      <w:r>
+        <w:t>–</w:t>
+      </w:r>
+      <w:r>
+        <w:t xml:space="preserve"> </w:t>
+      </w:r>
+      <w:r>
+        <w:t xml:space="preserve">At first, we thought that elders are our main audience, but during the developing process we discovered that the product attracts younger </w:t>
       </w:r>
       <w:proofErr w:type="gramStart"/>
       <w:r>
-        <w:rPr>
-          <w:lang/>
-        </w:rPr>
-        <w:t>a  modern</w:t>
+        <w:t>audiences  even</w:t>
       </w:r>
       <w:proofErr w:type="gramEnd"/>
       <w:r>
-        <w:rPr>
-          <w:lang/>
-        </w:rPr>
-        <w:t xml:space="preserve"> solver for  crosswords definitions. Moreover, users can add, and rate definitions. </w:t>
-      </w:r>
-    </w:p>
-    <w:p>
-      <w:pPr>
-        <w:bidi w:val="0"/>
-      </w:pPr>
-      <w:r>
-        <w:rPr>
-          <w:u w:val="single"/>
-        </w:rPr>
-        <w:t>Slide 3 – Our Decisions</w:t>
-      </w:r>
-    </w:p>
-    <w:p>
-      <w:pPr>
-        <w:pStyle w:val="ListParagraph"/>
-        <w:numPr>
-          <w:ilvl w:val="0"/>
-          <w:numId w:val="5"/>
-        </w:numPr>
-        <w:bidi w:val="0"/>
-      </w:pPr>
-      <w:r>
-        <w:t>Why web?</w:t>
-      </w:r>
-    </w:p>
-    <w:p>
-      <w:pPr>
-        <w:pStyle w:val="ListParagraph"/>
-        <w:numPr>
-          <w:ilvl w:val="0"/>
-          <w:numId w:val="5"/>
-        </w:numPr>
-        <w:bidi w:val="0"/>
-      </w:pPr>
-      <w:r>
-        <w:t>Why this design?</w:t>
-      </w:r>
-    </w:p>
-    <w:p>
-      <w:pPr>
-        <w:pStyle w:val="ListParagraph"/>
-        <w:numPr>
-          <w:ilvl w:val="0"/>
-          <w:numId w:val="5"/>
-        </w:numPr>
-        <w:bidi w:val="0"/>
+        <w:t xml:space="preserve"> more.</w:t>
+      </w:r>
+    </w:p>
+    <w:p>
+      <w:pPr>
+        <w:bidi w:val="0"/>
+      </w:pPr>
+      <w:r>
+        <w:t>Our advantages – U</w:t>
+      </w:r>
+      <w:r>
+        <w:t>X</w:t>
+      </w:r>
+      <w:r>
+        <w:t xml:space="preserve"> </w:t>
+      </w:r>
+      <w:proofErr w:type="spellStart"/>
+      <w:r>
+        <w:t>U</w:t>
+      </w:r>
+      <w:r>
+        <w:t>X</w:t>
+      </w:r>
+      <w:proofErr w:type="spellEnd"/>
+      <w:r>
+        <w:t xml:space="preserve"> UI: Most of</w:t>
+      </w:r>
+      <w:r>
+        <w:t xml:space="preserve"> the existing services are complex and not intuitive for new and even experienced users.</w:t>
+      </w:r>
+      <w:r>
+        <w:t xml:space="preserve"> They are outdated and old-fashioned.</w:t>
+      </w:r>
+      <w:r>
+        <w:t xml:space="preserve"> Moreover, they can't handle definitions besi</w:t>
+      </w:r>
+      <w:r>
+        <w:t xml:space="preserve">des the definition in their </w:t>
+      </w:r>
+      <w:proofErr w:type="spellStart"/>
+      <w:r>
+        <w:t>dbz</w:t>
+      </w:r>
+      <w:proofErr w:type="spellEnd"/>
+      <w:r>
+        <w:t>.</w:t>
+      </w:r>
+    </w:p>
+    <w:p>
+      <w:pPr>
+        <w:bidi w:val="0"/>
+      </w:pPr>
+      <w:r>
+        <w:rPr>
+          <w:u w:val="single"/>
+        </w:rPr>
+        <w:t>Slide 3</w:t>
+      </w:r>
+    </w:p>
+    <w:p>
+      <w:pPr>
+        <w:bidi w:val="0"/>
+      </w:pPr>
+      <w:r>
+        <w:t>Our teamwork:</w:t>
+      </w:r>
+    </w:p>
+    <w:p>
+      <w:pPr>
+        <w:bidi w:val="0"/>
+      </w:pPr>
+      <w:r>
+        <w:t>At the beginning, we worked together, meaning: the four of us sat together and laid the foundations of the product. This part of the project was the slowest and most complex. I</w:t>
+      </w:r>
+      <w:r>
+        <w:t xml:space="preserve">n this part, every piece of code depended on all the others. </w:t>
+      </w:r>
+    </w:p>
+    <w:p>
+      <w:pPr>
+        <w:bidi w:val="0"/>
+        <w:rPr>
+          <w:rtl/>
+        </w:rPr>
+      </w:pPr>
+      <w:r>
+        <w:t xml:space="preserve">After the beginning, we started working alone. Each of us had some target to accomplish for a chosen deadline. Some of the targets were assigned for pairs. When we got to the deadline, we reviewed the progress, and made changes if needed. </w:t>
+      </w:r>
+      <w:r>
+        <w:rPr>
+          <w:rFonts w:hint="cs"/>
+        </w:rPr>
+        <w:t>W</w:t>
+      </w:r>
+      <w:r>
+        <w:t>e kept swapping between front and back end between us.</w:t>
+      </w:r>
+    </w:p>
+    <w:p>
+      <w:pPr>
+        <w:bidi w:val="0"/>
+      </w:pPr>
+      <w:r>
+        <w:t xml:space="preserve"> Advantages: </w:t>
+      </w:r>
+    </w:p>
+    <w:p>
+      <w:pPr>
+        <w:bidi w:val="0"/>
+      </w:pPr>
+      <w:r>
+        <w:t>We are users so we could feedback ourselves.</w:t>
+      </w:r>
+    </w:p>
+    <w:p>
+      <w:pPr>
+        <w:bidi w:val="0"/>
+      </w:pPr>
+      <w:r>
+        <w:t>We know each other well. So we could work together efficiently.</w:t>
+      </w:r>
+    </w:p>
+    <w:p>
+      <w:pPr>
+        <w:bidi w:val="0"/>
+      </w:pPr>
+      <w:r>
+        <w:t>Challenge</w:t>
+      </w:r>
+      <w:r>
+        <w:t xml:space="preserve">s: </w:t>
+      </w:r>
+    </w:p>
+    <w:p>
+      <w:pPr>
+        <w:bidi w:val="0"/>
+      </w:pPr>
+      <w:r>
+        <w:t xml:space="preserve">When we began, we had to study about several new technologies which we didn't know before. This was one of the greatest challenges we encountered. </w:t>
+      </w:r>
+    </w:p>
+    <w:p>
+      <w:pPr>
+        <w:bidi w:val="0"/>
+      </w:pPr>
+      <w:r>
+        <w:t xml:space="preserve">Coding in a group and managing the workflow via </w:t>
+      </w:r>
+      <w:proofErr w:type="spellStart"/>
+      <w:r>
+        <w:t>GitHub</w:t>
+      </w:r>
+      <w:proofErr w:type="spellEnd"/>
+      <w:r>
+        <w:t>, first time with source control.</w:t>
+      </w:r>
+    </w:p>
+    <w:p>
+      <w:pPr>
+        <w:bidi w:val="0"/>
+      </w:pPr>
+      <w:r>
+        <w:rPr>
+          <w:u w:val="single"/>
+        </w:rPr>
+        <w:lastRenderedPageBreak/>
+        <w:t xml:space="preserve">Slide </w:t>
+      </w:r>
+      <w:r>
+        <w:rPr>
+          <w:u w:val="single"/>
+        </w:rPr>
+        <w:t>4</w:t>
+      </w:r>
+      <w:r>
+        <w:rPr>
+          <w:u w:val="single"/>
+        </w:rPr>
+        <w:t xml:space="preserve"> – Our Decisions</w:t>
+      </w:r>
+    </w:p>
+    <w:p>
+      <w:pPr>
+        <w:bidi w:val="0"/>
+        <w:rPr>
+          <w:rFonts w:hint="cs"/>
+          <w:rtl/>
+        </w:rPr>
+      </w:pPr>
+      <w:r>
+        <w:t>Why this design? – We wanted a rather light and simple design, which is easy to understand and use but at the same time gives all the wanted functionality.</w:t>
+      </w:r>
+    </w:p>
+    <w:p>
+      <w:pPr>
+        <w:bidi w:val="0"/>
+      </w:pPr>
+      <w:r>
+        <w:t xml:space="preserve">Technologies – Besides the basic HTML and CSS we heavily used </w:t>
+      </w:r>
+      <w:proofErr w:type="spellStart"/>
+      <w:r>
+        <w:t>jQuery</w:t>
+      </w:r>
+      <w:proofErr w:type="spellEnd"/>
+      <w:r>
+        <w:t xml:space="preserve"> in the client side to manage almost every operation.</w:t>
+      </w:r>
+      <w:r>
+        <w:t xml:space="preserve"> The </w:t>
+      </w:r>
+      <w:r>
+        <w:t>server side is</w:t>
+      </w:r>
+      <w:r>
+        <w:t xml:space="preserve"> written in python (hosted on GAE), and uses </w:t>
+      </w:r>
+      <w:proofErr w:type="spellStart"/>
+      <w:r>
+        <w:t>ndb</w:t>
+      </w:r>
+      <w:proofErr w:type="spellEnd"/>
+      <w:r>
+        <w:t>, webapp2 and jinja2 to accomplish common tasks.</w:t>
+      </w:r>
+    </w:p>
+    <w:p>
+      <w:pPr>
+        <w:bidi w:val="0"/>
+      </w:pPr>
+      <w:r>
+        <w:t xml:space="preserve">Pilot – Our initial pilot plan was to spread the site among people we know and also attend a retirement home </w:t>
+      </w:r>
+      <w:r>
+        <w:t>and teach the residents how to use the website and listen to their feedbacks. After being rejected by several homes we settled on spread it among people we know.</w:t>
+      </w:r>
+    </w:p>
+    <w:p>
+      <w:pPr>
+        <w:bidi w:val="0"/>
+        <w:rPr>
+          <w:u w:val="single"/>
+        </w:rPr>
+      </w:pPr>
+      <w:r>
+        <w:rPr>
+          <w:u w:val="single"/>
+        </w:rPr>
+        <w:t>Things to show in the demo:</w:t>
+      </w:r>
+    </w:p>
+    <w:p>
+      <w:pPr>
+        <w:pStyle w:val="ListParagraph"/>
+        <w:numPr>
+          <w:ilvl w:val="0"/>
+          <w:numId w:val="7"/>
+        </w:numPr>
+        <w:bidi w:val="0"/>
+        <w:rPr>
+          <w:rFonts w:hint="cs"/>
+        </w:rPr>
+      </w:pPr>
+      <w:r>
+        <w:t>Search (at least 3 definitions: one only in the db [</w:t>
+      </w:r>
+      <w:r>
+        <w:rPr>
+          <w:rFonts w:hint="cs"/>
+          <w:rtl/>
+        </w:rPr>
+        <w:t>עוף דורס - 3</w:t>
+      </w:r>
+      <w:r>
+        <w:t>], one both [</w:t>
+      </w:r>
+      <w:r>
+        <w:rPr>
+          <w:rFonts w:hint="cs"/>
+          <w:rtl/>
+        </w:rPr>
+        <w:t xml:space="preserve">רמטכ"ל בעבר </w:t>
+      </w:r>
+      <w:r>
+        <w:rPr>
+          <w:rtl/>
+        </w:rPr>
+        <w:t>–</w:t>
+      </w:r>
+      <w:r>
+        <w:rPr>
+          <w:rFonts w:hint="cs"/>
+          <w:rtl/>
+        </w:rPr>
+        <w:t xml:space="preserve"> 2 4</w:t>
+      </w:r>
+      <w:r>
+        <w:t>] and one not in the db at all</w:t>
+      </w:r>
+      <w:r>
+        <w:rPr>
+          <w:rFonts w:hint="cs"/>
+          <w:rtl/>
+        </w:rPr>
+        <w:t>(</w:t>
+      </w:r>
+    </w:p>
+    <w:p>
+      <w:pPr>
+        <w:pStyle w:val="ListParagraph"/>
+        <w:numPr>
+          <w:ilvl w:val="0"/>
+          <w:numId w:val="7"/>
+        </w:numPr>
+        <w:bidi w:val="0"/>
+      </w:pPr>
+      <w:r>
+        <w:t>Rating (at least 2 answers: one in the db and one not)</w:t>
+      </w:r>
+    </w:p>
+    <w:p>
+      <w:pPr>
+        <w:pStyle w:val="ListParagraph"/>
+        <w:numPr>
+          <w:ilvl w:val="0"/>
+          <w:numId w:val="7"/>
+        </w:numPr>
+        <w:bidi w:val="0"/>
+      </w:pPr>
+      <w:r>
+        <w:t>Adding new answer (at least 2: one from results and one from side menu)</w:t>
+      </w:r>
+    </w:p>
+    <w:p>
+      <w:pPr>
+        <w:pStyle w:val="ListParagraph"/>
+        <w:numPr>
+          <w:ilvl w:val="0"/>
+          <w:numId w:val="7"/>
+        </w:numPr>
+        <w:bidi w:val="0"/>
+      </w:pPr>
+      <w:r>
+        <w:t>Recent activity</w:t>
+      </w:r>
+    </w:p>
+    <w:p>
+      <w:pPr>
+        <w:pStyle w:val="ListParagraph"/>
+        <w:numPr>
+          <w:ilvl w:val="0"/>
+          <w:numId w:val="7"/>
+        </w:numPr>
+        <w:bidi w:val="0"/>
+      </w:pPr>
+      <w:proofErr w:type="spellStart"/>
+      <w:r>
+        <w:t>Minigame</w:t>
+      </w:r>
+      <w:proofErr w:type="spellEnd"/>
+      <w:r>
+        <w:t xml:space="preserve"> shit</w:t>
+      </w:r>
+    </w:p>
+    <w:p>
+      <w:pPr>
+        <w:bidi w:val="0"/>
+        <w:rPr>
+          <w:u w:val="single"/>
+        </w:rPr>
+      </w:pPr>
+      <w:r>
+        <w:rPr>
+          <w:u w:val="single"/>
+        </w:rPr>
+        <w:t>Included:</w:t>
+      </w:r>
+    </w:p>
+    <w:p>
+      <w:pPr>
+        <w:pStyle w:val="ListParagraph"/>
+        <w:numPr>
+          <w:ilvl w:val="0"/>
+          <w:numId w:val="3"/>
+        </w:numPr>
+        <w:bidi w:val="0"/>
+        <w:rPr>
+          <w:u w:val="single"/>
+        </w:rPr>
+      </w:pPr>
+      <w:r>
+        <w:t>Main Use Case and Target Market</w:t>
+      </w:r>
+      <w:r>
+        <w:t xml:space="preserve"> and Marketing (Why us and not </w:t>
+      </w:r>
+      <w:proofErr w:type="spellStart"/>
+      <w:r>
+        <w:t>Mordo</w:t>
+      </w:r>
+      <w:proofErr w:type="spellEnd"/>
+      <w:r>
+        <w:t>)</w:t>
+      </w:r>
+    </w:p>
+    <w:p>
+      <w:pPr>
+        <w:pStyle w:val="ListParagraph"/>
+        <w:numPr>
+          <w:ilvl w:val="0"/>
+          <w:numId w:val="3"/>
+        </w:numPr>
+        <w:bidi w:val="0"/>
+        <w:rPr>
+          <w:u w:val="single"/>
+        </w:rPr>
+      </w:pPr>
+      <w:r>
+        <w:t>Technologies + Platform choice</w:t>
+      </w:r>
+      <w:r>
+        <w:t xml:space="preserve"> (Why web)</w:t>
+      </w:r>
+    </w:p>
+    <w:p>
+      <w:pPr>
+        <w:pStyle w:val="ListParagraph"/>
+        <w:numPr>
+          <w:ilvl w:val="0"/>
+          <w:numId w:val="3"/>
+        </w:numPr>
+        <w:bidi w:val="0"/>
+        <w:rPr>
+          <w:u w:val="single"/>
+        </w:rPr>
+      </w:pPr>
+      <w:r>
+        <w:t>Features + Demos (Including undone features – clues, talkbacks)</w:t>
+      </w:r>
+    </w:p>
+    <w:p>
+      <w:pPr>
+        <w:pStyle w:val="ListParagraph"/>
+        <w:numPr>
+          <w:ilvl w:val="0"/>
+          <w:numId w:val="3"/>
+        </w:numPr>
+        <w:bidi w:val="0"/>
+        <w:rPr>
+          <w:u w:val="single"/>
+        </w:rPr>
+      </w:pPr>
+      <w:r>
+        <w:t>Progress and Teamwork</w:t>
+      </w:r>
+    </w:p>
+    <w:p>
+      <w:pPr>
+        <w:pStyle w:val="ListParagraph"/>
+        <w:numPr>
+          <w:ilvl w:val="0"/>
+          <w:numId w:val="3"/>
+        </w:numPr>
+        <w:bidi w:val="0"/>
+        <w:rPr>
+          <w:u w:val="single"/>
+        </w:rPr>
       </w:pPr>
       <w:r>
         <w:t>Pilot</w:t>
@@ -220,154 +716,6 @@
     <w:p>
       <w:pPr>
         <w:bidi w:val="0"/>
-      </w:pPr>
-      <w:r>
-        <w:rPr>
-          <w:u w:val="single"/>
-        </w:rPr>
-        <w:t>Slide 4</w:t>
-      </w:r>
-    </w:p>
-    <w:p>
-      <w:pPr>
-        <w:bidi w:val="0"/>
-      </w:pPr>
-      <w:r>
-        <w:t>Our teamwork: at the beginning: together (slow), after: changing pairs.</w:t>
-      </w:r>
-    </w:p>
-    <w:p>
-      <w:pPr>
-        <w:bidi w:val="0"/>
-      </w:pPr>
-      <w:r>
-        <w:t>Advantages: We are users so we could feedback ourselves.</w:t>
-      </w:r>
-    </w:p>
-    <w:p>
-      <w:pPr>
-        <w:bidi w:val="0"/>
-      </w:pPr>
-      <w:r>
-        <w:t xml:space="preserve">Difficulties: </w:t>
-      </w:r>
-      <w:proofErr w:type="gramStart"/>
-      <w:r>
-        <w:t>Beginning  with</w:t>
-      </w:r>
-      <w:proofErr w:type="gramEnd"/>
-      <w:r>
-        <w:t xml:space="preserve"> APIs, Encoding with Hebrew,</w:t>
-      </w:r>
-    </w:p>
-    <w:p>
-      <w:pPr>
-        <w:bidi w:val="0"/>
-        <w:rPr>
-          <w:u w:val="single"/>
-        </w:rPr>
-      </w:pPr>
-      <w:r>
-        <w:rPr>
-          <w:u w:val="single"/>
-        </w:rPr>
-        <w:t>Included:</w:t>
-      </w:r>
-    </w:p>
-    <w:p>
-      <w:pPr>
-        <w:pStyle w:val="ListParagraph"/>
-        <w:numPr>
-          <w:ilvl w:val="0"/>
-          <w:numId w:val="3"/>
-        </w:numPr>
-        <w:bidi w:val="0"/>
-        <w:rPr>
-          <w:u w:val="single"/>
-        </w:rPr>
-      </w:pPr>
-      <w:r>
-        <w:t>Main Use Case and Target Market</w:t>
-      </w:r>
-      <w:r>
-        <w:t xml:space="preserve"> and Marketing (Why us and not </w:t>
-      </w:r>
-      <w:proofErr w:type="spellStart"/>
-      <w:r>
-        <w:t>Mordo</w:t>
-      </w:r>
-      <w:proofErr w:type="spellEnd"/>
-      <w:r>
-        <w:t>, Why web)</w:t>
-      </w:r>
-    </w:p>
-    <w:p>
-      <w:pPr>
-        <w:pStyle w:val="ListParagraph"/>
-        <w:numPr>
-          <w:ilvl w:val="0"/>
-          <w:numId w:val="3"/>
-        </w:numPr>
-        <w:bidi w:val="0"/>
-        <w:rPr>
-          <w:u w:val="single"/>
-        </w:rPr>
-      </w:pPr>
-      <w:r>
-        <w:t>Technologies + Platform choice</w:t>
-      </w:r>
-    </w:p>
-    <w:p>
-      <w:pPr>
-        <w:pStyle w:val="ListParagraph"/>
-        <w:numPr>
-          <w:ilvl w:val="0"/>
-          <w:numId w:val="3"/>
-        </w:numPr>
-        <w:bidi w:val="0"/>
-        <w:rPr>
-          <w:u w:val="single"/>
-        </w:rPr>
-      </w:pPr>
-      <w:r>
-        <w:t>Features + Demos (Including undone features – clues, talkbacks)</w:t>
-      </w:r>
-    </w:p>
-    <w:p>
-      <w:pPr>
-        <w:pStyle w:val="ListParagraph"/>
-        <w:numPr>
-          <w:ilvl w:val="0"/>
-          <w:numId w:val="3"/>
-        </w:numPr>
-        <w:bidi w:val="0"/>
-        <w:rPr>
-          <w:u w:val="single"/>
-        </w:rPr>
-      </w:pPr>
-      <w:r>
-        <w:t>Progress and Teamwork</w:t>
-      </w:r>
-    </w:p>
-    <w:p>
-      <w:pPr>
-        <w:pStyle w:val="ListParagraph"/>
-        <w:numPr>
-          <w:ilvl w:val="0"/>
-          <w:numId w:val="3"/>
-        </w:numPr>
-        <w:bidi w:val="0"/>
-        <w:rPr>
-          <w:u w:val="single"/>
-        </w:rPr>
-      </w:pPr>
-      <w:r>
-        <w:t>Pilot</w:t>
-      </w:r>
-    </w:p>
-    <w:p>
-      <w:pPr>
-        <w:bidi w:val="0"/>
         <w:rPr>
           <w:u w:val="single"/>
         </w:rPr>
@@ -453,11 +801,9 @@
         </w:numPr>
         <w:bidi w:val="0"/>
       </w:pPr>
-      <w:proofErr w:type="spellStart"/>
-      <w:r>
-        <w:t>Odot</w:t>
-      </w:r>
-      <w:proofErr w:type="spellEnd"/>
+      <w:r>
+        <w:t xml:space="preserve">About </w:t>
+      </w:r>
     </w:p>
     <w:p>
       <w:pPr>
@@ -1070,6 +1416,230 @@
       </w:pPr>
     </w:lvl>
   </w:abstractNum>
+  <w:abstractNum w:abstractNumId="5">
+    <w:nsid w:val="6F7D59D1"/>
+    <w:multiLevelType w:val="hybridMultilevel"/>
+    <w:tmpl w:val="BCBC20B0"/>
+    <w:lvl w:ilvl="0" w:tplc="A4B2CFE0">
+      <w:numFmt w:val="bullet"/>
+      <w:lvlText w:val=""/>
+      <w:lvlJc w:val="left"/>
+      <w:pPr>
+        <w:ind w:left="720" w:hanging="360"/>
+      </w:pPr>
+      <w:rPr>
+        <w:rFonts w:ascii="Symbol" w:eastAsiaTheme="minorEastAsia" w:hAnsi="Symbol" w:cstheme="minorBidi" w:hint="default"/>
+      </w:rPr>
+    </w:lvl>
+    <w:lvl w:ilvl="1" w:tplc="04090003" w:tentative="1">
+      <w:start w:val="1"/>
+      <w:numFmt w:val="bullet"/>
+      <w:lvlText w:val="o"/>
+      <w:lvlJc w:val="left"/>
+      <w:pPr>
+        <w:ind w:left="1440" w:hanging="360"/>
+      </w:pPr>
+      <w:rPr>
+        <w:rFonts w:ascii="Courier New" w:hAnsi="Courier New" w:cs="Courier New" w:hint="default"/>
+      </w:rPr>
+    </w:lvl>
+    <w:lvl w:ilvl="2" w:tplc="04090005" w:tentative="1">
+      <w:start w:val="1"/>
+      <w:numFmt w:val="bullet"/>
+      <w:lvlText w:val=""/>
+      <w:lvlJc w:val="left"/>
+      <w:pPr>
+        <w:ind w:left="2160" w:hanging="360"/>
+      </w:pPr>
+      <w:rPr>
+        <w:rFonts w:ascii="Wingdings" w:hAnsi="Wingdings" w:hint="default"/>
+      </w:rPr>
+    </w:lvl>
+    <w:lvl w:ilvl="3" w:tplc="04090001" w:tentative="1">
+      <w:start w:val="1"/>
+      <w:numFmt w:val="bullet"/>
+      <w:lvlText w:val=""/>
+      <w:lvlJc w:val="left"/>
+      <w:pPr>
+        <w:ind w:left="2880" w:hanging="360"/>
+      </w:pPr>
+      <w:rPr>
+        <w:rFonts w:ascii="Symbol" w:hAnsi="Symbol" w:hint="default"/>
+      </w:rPr>
+    </w:lvl>
+    <w:lvl w:ilvl="4" w:tplc="04090003" w:tentative="1">
+      <w:start w:val="1"/>
+      <w:numFmt w:val="bullet"/>
+      <w:lvlText w:val="o"/>
+      <w:lvlJc w:val="left"/>
+      <w:pPr>
+        <w:ind w:left="3600" w:hanging="360"/>
+      </w:pPr>
+      <w:rPr>
+        <w:rFonts w:ascii="Courier New" w:hAnsi="Courier New" w:cs="Courier New" w:hint="default"/>
+      </w:rPr>
+    </w:lvl>
+    <w:lvl w:ilvl="5" w:tplc="04090005" w:tentative="1">
+      <w:start w:val="1"/>
+      <w:numFmt w:val="bullet"/>
+      <w:lvlText w:val=""/>
+      <w:lvlJc w:val="left"/>
+      <w:pPr>
+        <w:ind w:left="4320" w:hanging="360"/>
+      </w:pPr>
+      <w:rPr>
+        <w:rFonts w:ascii="Wingdings" w:hAnsi="Wingdings" w:hint="default"/>
+      </w:rPr>
+    </w:lvl>
+    <w:lvl w:ilvl="6" w:tplc="04090001" w:tentative="1">
+      <w:start w:val="1"/>
+      <w:numFmt w:val="bullet"/>
+      <w:lvlText w:val=""/>
+      <w:lvlJc w:val="left"/>
+      <w:pPr>
+        <w:ind w:left="5040" w:hanging="360"/>
+      </w:pPr>
+      <w:rPr>
+        <w:rFonts w:ascii="Symbol" w:hAnsi="Symbol" w:hint="default"/>
+      </w:rPr>
+    </w:lvl>
+    <w:lvl w:ilvl="7" w:tplc="04090003" w:tentative="1">
+      <w:start w:val="1"/>
+      <w:numFmt w:val="bullet"/>
+      <w:lvlText w:val="o"/>
+      <w:lvlJc w:val="left"/>
+      <w:pPr>
+        <w:ind w:left="5760" w:hanging="360"/>
+      </w:pPr>
+      <w:rPr>
+        <w:rFonts w:ascii="Courier New" w:hAnsi="Courier New" w:cs="Courier New" w:hint="default"/>
+      </w:rPr>
+    </w:lvl>
+    <w:lvl w:ilvl="8" w:tplc="04090005" w:tentative="1">
+      <w:start w:val="1"/>
+      <w:numFmt w:val="bullet"/>
+      <w:lvlText w:val=""/>
+      <w:lvlJc w:val="left"/>
+      <w:pPr>
+        <w:ind w:left="6480" w:hanging="360"/>
+      </w:pPr>
+      <w:rPr>
+        <w:rFonts w:ascii="Wingdings" w:hAnsi="Wingdings" w:hint="default"/>
+      </w:rPr>
+    </w:lvl>
+  </w:abstractNum>
+  <w:abstractNum w:abstractNumId="6">
+    <w:nsid w:val="7D2549DD"/>
+    <w:multiLevelType w:val="hybridMultilevel"/>
+    <w:tmpl w:val="575AA98A"/>
+    <w:lvl w:ilvl="0" w:tplc="A4B2CFE0">
+      <w:numFmt w:val="bullet"/>
+      <w:lvlText w:val=""/>
+      <w:lvlJc w:val="left"/>
+      <w:pPr>
+        <w:ind w:left="720" w:hanging="360"/>
+      </w:pPr>
+      <w:rPr>
+        <w:rFonts w:ascii="Symbol" w:eastAsiaTheme="minorEastAsia" w:hAnsi="Symbol" w:cstheme="minorBidi" w:hint="default"/>
+      </w:rPr>
+    </w:lvl>
+    <w:lvl w:ilvl="1" w:tplc="04090003" w:tentative="1">
+      <w:start w:val="1"/>
+      <w:numFmt w:val="bullet"/>
+      <w:lvlText w:val="o"/>
+      <w:lvlJc w:val="left"/>
+      <w:pPr>
+        <w:ind w:left="1440" w:hanging="360"/>
+      </w:pPr>
+      <w:rPr>
+        <w:rFonts w:ascii="Courier New" w:hAnsi="Courier New" w:cs="Courier New" w:hint="default"/>
+      </w:rPr>
+    </w:lvl>
+    <w:lvl w:ilvl="2" w:tplc="04090005" w:tentative="1">
+      <w:start w:val="1"/>
+      <w:numFmt w:val="bullet"/>
+      <w:lvlText w:val=""/>
+      <w:lvlJc w:val="left"/>
+      <w:pPr>
+        <w:ind w:left="2160" w:hanging="360"/>
+      </w:pPr>
+      <w:rPr>
+        <w:rFonts w:ascii="Wingdings" w:hAnsi="Wingdings" w:hint="default"/>
+      </w:rPr>
+    </w:lvl>
+    <w:lvl w:ilvl="3" w:tplc="04090001" w:tentative="1">
+      <w:start w:val="1"/>
+      <w:numFmt w:val="bullet"/>
+      <w:lvlText w:val=""/>
+      <w:lvlJc w:val="left"/>
+      <w:pPr>
+        <w:ind w:left="2880" w:hanging="360"/>
+      </w:pPr>
+      <w:rPr>
+        <w:rFonts w:ascii="Symbol" w:hAnsi="Symbol" w:hint="default"/>
+      </w:rPr>
+    </w:lvl>
+    <w:lvl w:ilvl="4" w:tplc="04090003" w:tentative="1">
+      <w:start w:val="1"/>
+      <w:numFmt w:val="bullet"/>
+      <w:lvlText w:val="o"/>
+      <w:lvlJc w:val="left"/>
+      <w:pPr>
+        <w:ind w:left="3600" w:hanging="360"/>
+      </w:pPr>
+      <w:rPr>
+        <w:rFonts w:ascii="Courier New" w:hAnsi="Courier New" w:cs="Courier New" w:hint="default"/>
+      </w:rPr>
+    </w:lvl>
+    <w:lvl w:ilvl="5" w:tplc="04090005" w:tentative="1">
+      <w:start w:val="1"/>
+      <w:numFmt w:val="bullet"/>
+      <w:lvlText w:val=""/>
+      <w:lvlJc w:val="left"/>
+      <w:pPr>
+        <w:ind w:left="4320" w:hanging="360"/>
+      </w:pPr>
+      <w:rPr>
+        <w:rFonts w:ascii="Wingdings" w:hAnsi="Wingdings" w:hint="default"/>
+      </w:rPr>
+    </w:lvl>
+    <w:lvl w:ilvl="6" w:tplc="04090001" w:tentative="1">
+      <w:start w:val="1"/>
+      <w:numFmt w:val="bullet"/>
+      <w:lvlText w:val=""/>
+      <w:lvlJc w:val="left"/>
+      <w:pPr>
+        <w:ind w:left="5040" w:hanging="360"/>
+      </w:pPr>
+      <w:rPr>
+        <w:rFonts w:ascii="Symbol" w:hAnsi="Symbol" w:hint="default"/>
+      </w:rPr>
+    </w:lvl>
+    <w:lvl w:ilvl="7" w:tplc="04090003" w:tentative="1">
+      <w:start w:val="1"/>
+      <w:numFmt w:val="bullet"/>
+      <w:lvlText w:val="o"/>
+      <w:lvlJc w:val="left"/>
+      <w:pPr>
+        <w:ind w:left="5760" w:hanging="360"/>
+      </w:pPr>
+      <w:rPr>
+        <w:rFonts w:ascii="Courier New" w:hAnsi="Courier New" w:cs="Courier New" w:hint="default"/>
+      </w:rPr>
+    </w:lvl>
+    <w:lvl w:ilvl="8" w:tplc="04090005" w:tentative="1">
+      <w:start w:val="1"/>
+      <w:numFmt w:val="bullet"/>
+      <w:lvlText w:val=""/>
+      <w:lvlJc w:val="left"/>
+      <w:pPr>
+        <w:ind w:left="6480" w:hanging="360"/>
+      </w:pPr>
+      <w:rPr>
+        <w:rFonts w:ascii="Wingdings" w:hAnsi="Wingdings" w:hint="default"/>
+      </w:rPr>
+    </w:lvl>
+  </w:abstractNum>
   <w:num w:numId="1">
     <w:abstractNumId w:val="0"/>
   </w:num>
@@ -1084,6 +1654,12 @@
   </w:num>
   <w:num w:numId="5">
     <w:abstractNumId w:val="3"/>
+  </w:num>
+  <w:num w:numId="6">
+    <w:abstractNumId w:val="6"/>
+  </w:num>
+  <w:num w:numId="7">
+    <w:abstractNumId w:val="5"/>
   </w:num>
 </w:numbering>
 </file>
@@ -1247,6 +1823,7 @@
   <w:style w:type="paragraph" w:default="1" w:styleId="Normal">
     <w:name w:val="Normal"/>
     <w:qFormat/>
+    <w:rsid w:val="00D60BF0"/>
     <w:pPr>
       <w:bidi/>
     </w:pPr>
@@ -1254,6 +1831,7 @@
   <w:style w:type="character" w:default="1" w:styleId="DefaultParagraphFont">
     <w:name w:val="Default Paragraph Font"/>
     <w:uiPriority w:val="1"/>
+    <w:semiHidden/>
     <w:unhideWhenUsed/>
   </w:style>
   <w:style w:type="table" w:default="1" w:styleId="TableNormal">

</xml_diff>